<commit_message>
Add file PLC Deltal
</commit_message>
<xml_diff>
--- a/WorkingDocuments/Automation_18032024/Document/ServoPanasonic/ServoPanasonic/Sodo_Servo_Panasonic.docx
+++ b/WorkingDocuments/Automation_18032024/Document/ServoPanasonic/ServoPanasonic/Sodo_Servo_Panasonic.docx
@@ -4298,6 +4298,7 @@
         <w:outlineLvl w:val="1"/>
         <w:rPr>
           <w:rFonts w:hint="default" w:ascii="Times New Roman" w:hAnsi="Times New Roman" w:cs="Times New Roman"/>
+          <w:color w:val="FF0000"/>
           <w:sz w:val="24"/>
           <w:szCs w:val="24"/>
         </w:rPr>
@@ -4306,9 +4307,10 @@
         <w:rPr>
           <w:rStyle w:val="11"/>
           <w:rFonts w:hint="default"/>
+          <w:color w:val="FF0000"/>
           <w:lang w:val="en-US" w:eastAsia="zh-CN"/>
         </w:rPr>
-        <w:t>Đấu dây a5 chạy vị trí</w:t>
+        <w:t>sĐấu dây a5 chạy vị trí</w:t>
       </w:r>
     </w:p>
     <w:p>
@@ -7330,8 +7332,832 @@
         </w:rPr>
         <w:t>- Khi Servo ON mà Motor lại kêu (gòng) thì Reset lại có thể chạy bình thường. Do chức năng Autoturning được bật sẵn nên nó sẽ tự động tăng hệ số turning để giữ cốt Motor lại khiến Motor kêu to. Hoặc có thể tắt bỏ chức năng đó.</w:t>
       </w:r>
+    </w:p>
+    <w:p>
+      <w:pPr>
+        <w:rPr>
+          <w:rFonts w:hint="default" w:ascii="Times New Roman" w:hAnsi="Times New Roman" w:cs="Times New Roman"/>
+          <w:sz w:val="24"/>
+          <w:szCs w:val="24"/>
+          <w:lang w:val="en-US"/>
+        </w:rPr>
+      </w:pPr>
+    </w:p>
+    <w:p>
+      <w:pPr>
+        <w:rPr>
+          <w:rFonts w:hint="default" w:ascii="Times New Roman" w:hAnsi="Times New Roman" w:cs="Times New Roman"/>
+          <w:sz w:val="24"/>
+          <w:szCs w:val="24"/>
+          <w:lang w:val="en-US"/>
+        </w:rPr>
+      </w:pPr>
+    </w:p>
+    <w:p>
+      <w:pPr>
+        <w:rPr>
+          <w:rFonts w:hint="default" w:ascii="Times New Roman" w:hAnsi="Times New Roman" w:cs="Times New Roman"/>
+          <w:sz w:val="24"/>
+          <w:szCs w:val="24"/>
+          <w:lang w:val="en-US"/>
+        </w:rPr>
+      </w:pPr>
+    </w:p>
+    <w:p>
+      <w:pPr>
+        <w:rPr>
+          <w:rFonts w:hint="default" w:ascii="Times New Roman" w:hAnsi="Times New Roman" w:cs="Times New Roman"/>
+          <w:sz w:val="24"/>
+          <w:szCs w:val="24"/>
+          <w:lang w:val="en-US"/>
+        </w:rPr>
+      </w:pPr>
+    </w:p>
+    <w:p>
+      <w:pPr>
+        <w:rPr>
+          <w:rFonts w:hint="default" w:ascii="Times New Roman" w:hAnsi="Times New Roman" w:cs="Times New Roman"/>
+          <w:sz w:val="24"/>
+          <w:szCs w:val="24"/>
+          <w:lang w:val="en-US"/>
+        </w:rPr>
+      </w:pPr>
+    </w:p>
+    <w:p>
+      <w:pPr>
+        <w:rPr>
+          <w:rFonts w:hint="default" w:ascii="Times New Roman" w:hAnsi="Times New Roman" w:cs="Times New Roman"/>
+          <w:sz w:val="24"/>
+          <w:szCs w:val="24"/>
+          <w:lang w:val="en-US"/>
+        </w:rPr>
+      </w:pPr>
+    </w:p>
+    <w:p>
+      <w:pPr>
+        <w:rPr>
+          <w:rFonts w:hint="default" w:ascii="Times New Roman" w:hAnsi="Times New Roman" w:cs="Times New Roman"/>
+          <w:sz w:val="24"/>
+          <w:szCs w:val="24"/>
+          <w:lang w:val="en-US"/>
+        </w:rPr>
+      </w:pPr>
+    </w:p>
+    <w:p>
+      <w:pPr>
+        <w:rPr>
+          <w:rFonts w:hint="default" w:ascii="Times New Roman" w:hAnsi="Times New Roman" w:cs="Times New Roman"/>
+          <w:sz w:val="24"/>
+          <w:szCs w:val="24"/>
+          <w:lang w:val="en-US"/>
+        </w:rPr>
+      </w:pPr>
+    </w:p>
+    <w:p>
+      <w:pPr>
+        <w:rPr>
+          <w:rFonts w:hint="default" w:ascii="Times New Roman" w:hAnsi="Times New Roman" w:cs="Times New Roman"/>
+          <w:sz w:val="24"/>
+          <w:szCs w:val="24"/>
+          <w:lang w:val="en-US"/>
+        </w:rPr>
+      </w:pPr>
+    </w:p>
+    <w:p>
+      <w:pPr>
+        <w:rPr>
+          <w:rFonts w:hint="default" w:ascii="Times New Roman" w:hAnsi="Times New Roman" w:cs="Times New Roman"/>
+          <w:sz w:val="24"/>
+          <w:szCs w:val="24"/>
+          <w:lang w:val="en-US"/>
+        </w:rPr>
+      </w:pPr>
+    </w:p>
+    <w:p>
+      <w:pPr>
+        <w:rPr>
+          <w:rFonts w:hint="default" w:ascii="Times New Roman" w:hAnsi="Times New Roman" w:cs="Times New Roman"/>
+          <w:sz w:val="24"/>
+          <w:szCs w:val="24"/>
+          <w:lang w:val="en-US"/>
+        </w:rPr>
+      </w:pPr>
+    </w:p>
+    <w:p>
+      <w:pPr>
+        <w:rPr>
+          <w:rFonts w:hint="default" w:ascii="Times New Roman" w:hAnsi="Times New Roman" w:cs="Times New Roman"/>
+          <w:sz w:val="24"/>
+          <w:szCs w:val="24"/>
+          <w:lang w:val="en-US"/>
+        </w:rPr>
+      </w:pPr>
+    </w:p>
+    <w:p>
+      <w:pPr>
+        <w:rPr>
+          <w:rFonts w:hint="default" w:ascii="Times New Roman" w:hAnsi="Times New Roman" w:cs="Times New Roman"/>
+          <w:sz w:val="24"/>
+          <w:szCs w:val="24"/>
+          <w:lang w:val="en-US"/>
+        </w:rPr>
+      </w:pPr>
+    </w:p>
+    <w:p>
+      <w:pPr>
+        <w:rPr>
+          <w:rFonts w:hint="default" w:ascii="Times New Roman" w:hAnsi="Times New Roman" w:cs="Times New Roman"/>
+          <w:sz w:val="24"/>
+          <w:szCs w:val="24"/>
+          <w:lang w:val="en-US"/>
+        </w:rPr>
+      </w:pPr>
+    </w:p>
+    <w:p>
+      <w:pPr>
+        <w:rPr>
+          <w:rFonts w:hint="default" w:ascii="Times New Roman" w:hAnsi="Times New Roman" w:cs="Times New Roman"/>
+          <w:sz w:val="24"/>
+          <w:szCs w:val="24"/>
+          <w:lang w:val="en-US"/>
+        </w:rPr>
+      </w:pPr>
+    </w:p>
+    <w:p>
+      <w:pPr>
+        <w:rPr>
+          <w:rFonts w:hint="default" w:ascii="Times New Roman" w:hAnsi="Times New Roman" w:cs="Times New Roman"/>
+          <w:sz w:val="24"/>
+          <w:szCs w:val="24"/>
+          <w:lang w:val="en-US"/>
+        </w:rPr>
+      </w:pPr>
+    </w:p>
+    <w:p>
+      <w:pPr>
+        <w:rPr>
+          <w:rFonts w:hint="default" w:ascii="Times New Roman" w:hAnsi="Times New Roman" w:cs="Times New Roman"/>
+          <w:sz w:val="24"/>
+          <w:szCs w:val="24"/>
+          <w:lang w:val="en-US"/>
+        </w:rPr>
+      </w:pPr>
+    </w:p>
+    <w:p>
+      <w:pPr>
+        <w:rPr>
+          <w:rFonts w:hint="default" w:ascii="Times New Roman" w:hAnsi="Times New Roman" w:cs="Times New Roman"/>
+          <w:sz w:val="24"/>
+          <w:szCs w:val="24"/>
+          <w:lang w:val="en-US"/>
+        </w:rPr>
+      </w:pPr>
+    </w:p>
+    <w:p>
+      <w:pPr>
+        <w:rPr>
+          <w:rFonts w:hint="default" w:ascii="Times New Roman" w:hAnsi="Times New Roman" w:cs="Times New Roman"/>
+          <w:sz w:val="24"/>
+          <w:szCs w:val="24"/>
+          <w:lang w:val="en-US"/>
+        </w:rPr>
+      </w:pPr>
+    </w:p>
+    <w:p>
+      <w:pPr>
+        <w:rPr>
+          <w:rFonts w:hint="default" w:ascii="Times New Roman" w:hAnsi="Times New Roman" w:cs="Times New Roman"/>
+          <w:sz w:val="24"/>
+          <w:szCs w:val="24"/>
+          <w:lang w:val="en-US"/>
+        </w:rPr>
+      </w:pPr>
+    </w:p>
+    <w:p>
+      <w:pPr>
+        <w:rPr>
+          <w:rFonts w:hint="default" w:ascii="Times New Roman" w:hAnsi="Times New Roman" w:cs="Times New Roman"/>
+          <w:sz w:val="24"/>
+          <w:szCs w:val="24"/>
+          <w:lang w:val="en-US"/>
+        </w:rPr>
+      </w:pPr>
+    </w:p>
+    <w:p>
+      <w:pPr>
+        <w:rPr>
+          <w:rFonts w:hint="default" w:ascii="Times New Roman" w:hAnsi="Times New Roman" w:cs="Times New Roman"/>
+          <w:sz w:val="24"/>
+          <w:szCs w:val="24"/>
+          <w:lang w:val="en-US"/>
+        </w:rPr>
+      </w:pPr>
+    </w:p>
+    <w:p>
+      <w:pPr>
+        <w:rPr>
+          <w:rFonts w:hint="default" w:ascii="Times New Roman" w:hAnsi="Times New Roman" w:cs="Times New Roman"/>
+          <w:sz w:val="24"/>
+          <w:szCs w:val="24"/>
+          <w:lang w:val="en-US"/>
+        </w:rPr>
+      </w:pPr>
+    </w:p>
+    <w:p>
+      <w:pPr>
+        <w:pStyle w:val="3"/>
+        <w:bidi w:val="0"/>
+        <w:rPr>
+          <w:rFonts w:hint="default"/>
+          <w:lang w:val="en-US"/>
+        </w:rPr>
+      </w:pPr>
+      <w:r>
+        <w:rPr>
+          <w:rFonts w:hint="default"/>
+          <w:lang w:val="en-US"/>
+        </w:rPr>
+        <w:t>Cài đặt chế độ chạy</w:t>
+      </w:r>
+    </w:p>
+    <w:p>
+      <w:pPr>
+        <w:bidi w:val="0"/>
+      </w:pPr>
+      <w:r>
+        <w:drawing>
+          <wp:inline distT="0" distB="0" distL="114300" distR="114300">
+            <wp:extent cx="5269865" cy="3893820"/>
+            <wp:effectExtent l="0" t="0" r="635" b="5080"/>
+            <wp:docPr id="9" name="Picture 4"/>
+            <wp:cNvGraphicFramePr>
+              <a:graphicFrameLocks xmlns:a="http://schemas.openxmlformats.org/drawingml/2006/main" noChangeAspect="1"/>
+            </wp:cNvGraphicFramePr>
+            <a:graphic xmlns:a="http://schemas.openxmlformats.org/drawingml/2006/main">
+              <a:graphicData uri="http://schemas.openxmlformats.org/drawingml/2006/picture">
+                <pic:pic xmlns:pic="http://schemas.openxmlformats.org/drawingml/2006/picture">
+                  <pic:nvPicPr>
+                    <pic:cNvPr id="9" name="Picture 4"/>
+                    <pic:cNvPicPr>
+                      <a:picLocks noChangeAspect="1"/>
+                    </pic:cNvPicPr>
+                  </pic:nvPicPr>
+                  <pic:blipFill>
+                    <a:blip r:embed="rId12"/>
+                    <a:stretch>
+                      <a:fillRect/>
+                    </a:stretch>
+                  </pic:blipFill>
+                  <pic:spPr>
+                    <a:xfrm>
+                      <a:off x="0" y="0"/>
+                      <a:ext cx="5269865" cy="3893820"/>
+                    </a:xfrm>
+                    <a:prstGeom prst="rect">
+                      <a:avLst/>
+                    </a:prstGeom>
+                    <a:noFill/>
+                    <a:ln>
+                      <a:noFill/>
+                    </a:ln>
+                  </pic:spPr>
+                </pic:pic>
+              </a:graphicData>
+            </a:graphic>
+          </wp:inline>
+        </w:drawing>
+      </w:r>
+    </w:p>
+    <w:p>
+      <w:pPr>
+        <w:bidi w:val="0"/>
+        <w:rPr>
+          <w:rFonts w:hint="default"/>
+          <w:lang w:val="en-US"/>
+        </w:rPr>
+      </w:pPr>
+      <w:r>
+        <w:drawing>
+          <wp:inline distT="0" distB="0" distL="114300" distR="114300">
+            <wp:extent cx="5269865" cy="2759075"/>
+            <wp:effectExtent l="0" t="0" r="635" b="9525"/>
+            <wp:docPr id="10" name="Picture 5"/>
+            <wp:cNvGraphicFramePr>
+              <a:graphicFrameLocks xmlns:a="http://schemas.openxmlformats.org/drawingml/2006/main" noChangeAspect="1"/>
+            </wp:cNvGraphicFramePr>
+            <a:graphic xmlns:a="http://schemas.openxmlformats.org/drawingml/2006/main">
+              <a:graphicData uri="http://schemas.openxmlformats.org/drawingml/2006/picture">
+                <pic:pic xmlns:pic="http://schemas.openxmlformats.org/drawingml/2006/picture">
+                  <pic:nvPicPr>
+                    <pic:cNvPr id="10" name="Picture 5"/>
+                    <pic:cNvPicPr>
+                      <a:picLocks noChangeAspect="1"/>
+                    </pic:cNvPicPr>
+                  </pic:nvPicPr>
+                  <pic:blipFill>
+                    <a:blip r:embed="rId13"/>
+                    <a:stretch>
+                      <a:fillRect/>
+                    </a:stretch>
+                  </pic:blipFill>
+                  <pic:spPr>
+                    <a:xfrm>
+                      <a:off x="0" y="0"/>
+                      <a:ext cx="5269865" cy="2759075"/>
+                    </a:xfrm>
+                    <a:prstGeom prst="rect">
+                      <a:avLst/>
+                    </a:prstGeom>
+                    <a:noFill/>
+                    <a:ln>
+                      <a:noFill/>
+                    </a:ln>
+                  </pic:spPr>
+                </pic:pic>
+              </a:graphicData>
+            </a:graphic>
+          </wp:inline>
+        </w:drawing>
+      </w:r>
+    </w:p>
+    <w:p>
+      <w:pPr>
+        <w:pStyle w:val="3"/>
+        <w:bidi w:val="0"/>
+        <w:rPr>
+          <w:rFonts w:hint="default"/>
+          <w:lang w:val="en-US"/>
+        </w:rPr>
+      </w:pPr>
+      <w:r>
+        <w:rPr>
+          <w:rFonts w:hint="default"/>
+          <w:lang w:val="en-US"/>
+        </w:rPr>
+        <w:t>Thông số cài đặt Autoturning</w:t>
+      </w:r>
+    </w:p>
+    <w:p>
+      <w:pPr>
+        <w:rPr>
+          <w:rFonts w:hint="default" w:ascii="Times New Roman" w:hAnsi="Times New Roman" w:cs="Times New Roman"/>
+          <w:sz w:val="24"/>
+          <w:szCs w:val="24"/>
+          <w:lang w:val="en-US"/>
+        </w:rPr>
+      </w:pPr>
+      <w:r>
+        <w:drawing>
+          <wp:inline distT="0" distB="0" distL="114300" distR="114300">
+            <wp:extent cx="5267325" cy="2924810"/>
+            <wp:effectExtent l="0" t="0" r="3175" b="8890"/>
+            <wp:docPr id="6" name="Picture 2"/>
+            <wp:cNvGraphicFramePr>
+              <a:graphicFrameLocks xmlns:a="http://schemas.openxmlformats.org/drawingml/2006/main" noChangeAspect="1"/>
+            </wp:cNvGraphicFramePr>
+            <a:graphic xmlns:a="http://schemas.openxmlformats.org/drawingml/2006/main">
+              <a:graphicData uri="http://schemas.openxmlformats.org/drawingml/2006/picture">
+                <pic:pic xmlns:pic="http://schemas.openxmlformats.org/drawingml/2006/picture">
+                  <pic:nvPicPr>
+                    <pic:cNvPr id="6" name="Picture 2"/>
+                    <pic:cNvPicPr>
+                      <a:picLocks noChangeAspect="1"/>
+                    </pic:cNvPicPr>
+                  </pic:nvPicPr>
+                  <pic:blipFill>
+                    <a:blip r:embed="rId14"/>
+                    <a:stretch>
+                      <a:fillRect/>
+                    </a:stretch>
+                  </pic:blipFill>
+                  <pic:spPr>
+                    <a:xfrm>
+                      <a:off x="0" y="0"/>
+                      <a:ext cx="5267325" cy="2924810"/>
+                    </a:xfrm>
+                    <a:prstGeom prst="rect">
+                      <a:avLst/>
+                    </a:prstGeom>
+                    <a:noFill/>
+                    <a:ln>
+                      <a:noFill/>
+                    </a:ln>
+                  </pic:spPr>
+                </pic:pic>
+              </a:graphicData>
+            </a:graphic>
+          </wp:inline>
+        </w:drawing>
+      </w:r>
+    </w:p>
+    <w:p>
+      <w:pPr>
+        <w:pStyle w:val="3"/>
+        <w:bidi w:val="0"/>
+        <w:rPr>
+          <w:rFonts w:hint="default"/>
+          <w:lang w:val="en-US"/>
+        </w:rPr>
+      </w:pPr>
+      <w:r>
+        <w:rPr>
+          <w:rFonts w:hint="default"/>
+          <w:lang w:val="en-US"/>
+        </w:rPr>
+        <w:t>Thông số cài đặt độ cứng Autoturning</w:t>
+      </w:r>
+    </w:p>
+    <w:p>
+      <w:r>
+        <w:drawing>
+          <wp:inline distT="0" distB="0" distL="114300" distR="114300">
+            <wp:extent cx="5269230" cy="2725420"/>
+            <wp:effectExtent l="0" t="0" r="1270" b="5080"/>
+            <wp:docPr id="5" name="Picture 1"/>
+            <wp:cNvGraphicFramePr>
+              <a:graphicFrameLocks xmlns:a="http://schemas.openxmlformats.org/drawingml/2006/main" noChangeAspect="1"/>
+            </wp:cNvGraphicFramePr>
+            <a:graphic xmlns:a="http://schemas.openxmlformats.org/drawingml/2006/main">
+              <a:graphicData uri="http://schemas.openxmlformats.org/drawingml/2006/picture">
+                <pic:pic xmlns:pic="http://schemas.openxmlformats.org/drawingml/2006/picture">
+                  <pic:nvPicPr>
+                    <pic:cNvPr id="5" name="Picture 1"/>
+                    <pic:cNvPicPr>
+                      <a:picLocks noChangeAspect="1"/>
+                    </pic:cNvPicPr>
+                  </pic:nvPicPr>
+                  <pic:blipFill>
+                    <a:blip r:embed="rId15"/>
+                    <a:stretch>
+                      <a:fillRect/>
+                    </a:stretch>
+                  </pic:blipFill>
+                  <pic:spPr>
+                    <a:xfrm>
+                      <a:off x="0" y="0"/>
+                      <a:ext cx="5269230" cy="2725420"/>
+                    </a:xfrm>
+                    <a:prstGeom prst="rect">
+                      <a:avLst/>
+                    </a:prstGeom>
+                    <a:noFill/>
+                    <a:ln>
+                      <a:noFill/>
+                    </a:ln>
+                  </pic:spPr>
+                </pic:pic>
+              </a:graphicData>
+            </a:graphic>
+          </wp:inline>
+        </w:drawing>
+      </w:r>
+    </w:p>
+    <w:p>
+      <w:pPr>
+        <w:pStyle w:val="3"/>
+        <w:bidi w:val="0"/>
+        <w:rPr>
+          <w:rFonts w:hint="default"/>
+          <w:lang w:val="en-US"/>
+        </w:rPr>
+      </w:pPr>
+      <w:r>
+        <w:rPr>
+          <w:rFonts w:hint="default"/>
+          <w:lang w:val="en-US"/>
+        </w:rPr>
+        <w:t>Cài tỉ lệ quán tính của tải</w:t>
+      </w:r>
+    </w:p>
+    <w:p>
+      <w:pPr>
+        <w:rPr>
+          <w:rFonts w:hint="default"/>
+          <w:lang w:val="en-US"/>
+        </w:rPr>
+      </w:pPr>
+      <w:r>
+        <w:rPr>
+          <w:rFonts w:hint="default"/>
+          <w:lang w:val="en-US"/>
+        </w:rPr>
+        <w:t xml:space="preserve">- Khi tỉ lệ quán tính càng cao thì lực giữ của Motor càng lớn khiến Motor gòng kêu to </w:t>
+      </w:r>
+    </w:p>
+    <w:p>
+      <w:r>
+        <w:drawing>
+          <wp:inline distT="0" distB="0" distL="114300" distR="114300">
+            <wp:extent cx="5267325" cy="2165350"/>
+            <wp:effectExtent l="0" t="0" r="3175" b="6350"/>
+            <wp:docPr id="11" name="Picture 6"/>
+            <wp:cNvGraphicFramePr>
+              <a:graphicFrameLocks xmlns:a="http://schemas.openxmlformats.org/drawingml/2006/main" noChangeAspect="1"/>
+            </wp:cNvGraphicFramePr>
+            <a:graphic xmlns:a="http://schemas.openxmlformats.org/drawingml/2006/main">
+              <a:graphicData uri="http://schemas.openxmlformats.org/drawingml/2006/picture">
+                <pic:pic xmlns:pic="http://schemas.openxmlformats.org/drawingml/2006/picture">
+                  <pic:nvPicPr>
+                    <pic:cNvPr id="11" name="Picture 6"/>
+                    <pic:cNvPicPr>
+                      <a:picLocks noChangeAspect="1"/>
+                    </pic:cNvPicPr>
+                  </pic:nvPicPr>
+                  <pic:blipFill>
+                    <a:blip r:embed="rId16"/>
+                    <a:stretch>
+                      <a:fillRect/>
+                    </a:stretch>
+                  </pic:blipFill>
+                  <pic:spPr>
+                    <a:xfrm>
+                      <a:off x="0" y="0"/>
+                      <a:ext cx="5267325" cy="2165350"/>
+                    </a:xfrm>
+                    <a:prstGeom prst="rect">
+                      <a:avLst/>
+                    </a:prstGeom>
+                    <a:noFill/>
+                    <a:ln>
+                      <a:noFill/>
+                    </a:ln>
+                  </pic:spPr>
+                </pic:pic>
+              </a:graphicData>
+            </a:graphic>
+          </wp:inline>
+        </w:drawing>
+      </w:r>
+    </w:p>
+    <w:p/>
+    <w:p>
+      <w:pPr>
+        <w:pStyle w:val="3"/>
+        <w:bidi w:val="0"/>
+        <w:rPr>
+          <w:rFonts w:hint="default"/>
+          <w:lang w:val="en-US"/>
+        </w:rPr>
+      </w:pPr>
+      <w:r>
+        <w:rPr>
+          <w:rFonts w:hint="default"/>
+          <w:lang w:val="en-US"/>
+        </w:rPr>
+        <w:t>Cài đặt xung đầu vào</w:t>
+      </w:r>
+    </w:p>
+    <w:p>
+      <w:pPr>
+        <w:rPr>
+          <w:rFonts w:hint="default"/>
+          <w:lang w:val="en-US"/>
+        </w:rPr>
+      </w:pPr>
+      <w:r>
+        <w:drawing>
+          <wp:inline distT="0" distB="0" distL="114300" distR="114300">
+            <wp:extent cx="5273675" cy="1975485"/>
+            <wp:effectExtent l="0" t="0" r="9525" b="5715"/>
+            <wp:docPr id="12" name="Picture 7"/>
+            <wp:cNvGraphicFramePr>
+              <a:graphicFrameLocks xmlns:a="http://schemas.openxmlformats.org/drawingml/2006/main" noChangeAspect="1"/>
+            </wp:cNvGraphicFramePr>
+            <a:graphic xmlns:a="http://schemas.openxmlformats.org/drawingml/2006/main">
+              <a:graphicData uri="http://schemas.openxmlformats.org/drawingml/2006/picture">
+                <pic:pic xmlns:pic="http://schemas.openxmlformats.org/drawingml/2006/picture">
+                  <pic:nvPicPr>
+                    <pic:cNvPr id="12" name="Picture 7"/>
+                    <pic:cNvPicPr>
+                      <a:picLocks noChangeAspect="1"/>
+                    </pic:cNvPicPr>
+                  </pic:nvPicPr>
+                  <pic:blipFill>
+                    <a:blip r:embed="rId17"/>
+                    <a:stretch>
+                      <a:fillRect/>
+                    </a:stretch>
+                  </pic:blipFill>
+                  <pic:spPr>
+                    <a:xfrm>
+                      <a:off x="0" y="0"/>
+                      <a:ext cx="5273675" cy="1975485"/>
+                    </a:xfrm>
+                    <a:prstGeom prst="rect">
+                      <a:avLst/>
+                    </a:prstGeom>
+                    <a:noFill/>
+                    <a:ln>
+                      <a:noFill/>
+                    </a:ln>
+                  </pic:spPr>
+                </pic:pic>
+              </a:graphicData>
+            </a:graphic>
+          </wp:inline>
+        </w:drawing>
+      </w:r>
+    </w:p>
+    <w:p/>
+    <w:p>
+      <w:pPr>
+        <w:pStyle w:val="3"/>
+        <w:bidi w:val="0"/>
+        <w:rPr>
+          <w:rFonts w:hint="default"/>
+          <w:lang w:val="en-US"/>
+        </w:rPr>
+      </w:pPr>
+      <w:r>
+        <w:rPr>
+          <w:rFonts w:hint="default"/>
+          <w:lang w:val="en-US"/>
+        </w:rPr>
+        <w:t>Cài đặt số xung đầu vào trên 1 vòng quay</w:t>
+      </w:r>
+    </w:p>
+    <w:p>
+      <w:r>
+        <w:drawing>
+          <wp:inline distT="0" distB="0" distL="114300" distR="114300">
+            <wp:extent cx="5273675" cy="1085850"/>
+            <wp:effectExtent l="0" t="0" r="9525" b="6350"/>
+            <wp:docPr id="13" name="Picture 8"/>
+            <wp:cNvGraphicFramePr>
+              <a:graphicFrameLocks xmlns:a="http://schemas.openxmlformats.org/drawingml/2006/main" noChangeAspect="1"/>
+            </wp:cNvGraphicFramePr>
+            <a:graphic xmlns:a="http://schemas.openxmlformats.org/drawingml/2006/main">
+              <a:graphicData uri="http://schemas.openxmlformats.org/drawingml/2006/picture">
+                <pic:pic xmlns:pic="http://schemas.openxmlformats.org/drawingml/2006/picture">
+                  <pic:nvPicPr>
+                    <pic:cNvPr id="13" name="Picture 8"/>
+                    <pic:cNvPicPr>
+                      <a:picLocks noChangeAspect="1"/>
+                    </pic:cNvPicPr>
+                  </pic:nvPicPr>
+                  <pic:blipFill>
+                    <a:blip r:embed="rId18"/>
+                    <a:stretch>
+                      <a:fillRect/>
+                    </a:stretch>
+                  </pic:blipFill>
+                  <pic:spPr>
+                    <a:xfrm>
+                      <a:off x="0" y="0"/>
+                      <a:ext cx="5273675" cy="1085850"/>
+                    </a:xfrm>
+                    <a:prstGeom prst="rect">
+                      <a:avLst/>
+                    </a:prstGeom>
+                    <a:noFill/>
+                    <a:ln>
+                      <a:noFill/>
+                    </a:ln>
+                  </pic:spPr>
+                </pic:pic>
+              </a:graphicData>
+            </a:graphic>
+          </wp:inline>
+        </w:drawing>
+      </w:r>
+    </w:p>
+    <w:p/>
+    <w:p>
+      <w:pPr>
+        <w:rPr>
+          <w:rFonts w:hint="default"/>
+          <w:lang w:val="en-US"/>
+        </w:rPr>
+      </w:pPr>
+      <w:r>
+        <w:rPr>
+          <w:rFonts w:hint="default"/>
+          <w:lang w:val="en-US"/>
+        </w:rPr>
+        <w:t>Thông số hộp số điện tử</w:t>
+      </w:r>
+    </w:p>
+    <w:p>
+      <w:pPr>
+        <w:rPr>
+          <w:rFonts w:hint="default"/>
+          <w:lang w:val="en-US"/>
+        </w:rPr>
+      </w:pPr>
+      <w:r>
+        <w:drawing>
+          <wp:inline distT="0" distB="0" distL="114300" distR="114300">
+            <wp:extent cx="5273675" cy="2025015"/>
+            <wp:effectExtent l="0" t="0" r="9525" b="6985"/>
+            <wp:docPr id="14" name="Picture 9"/>
+            <wp:cNvGraphicFramePr>
+              <a:graphicFrameLocks xmlns:a="http://schemas.openxmlformats.org/drawingml/2006/main" noChangeAspect="1"/>
+            </wp:cNvGraphicFramePr>
+            <a:graphic xmlns:a="http://schemas.openxmlformats.org/drawingml/2006/main">
+              <a:graphicData uri="http://schemas.openxmlformats.org/drawingml/2006/picture">
+                <pic:pic xmlns:pic="http://schemas.openxmlformats.org/drawingml/2006/picture">
+                  <pic:nvPicPr>
+                    <pic:cNvPr id="14" name="Picture 9"/>
+                    <pic:cNvPicPr>
+                      <a:picLocks noChangeAspect="1"/>
+                    </pic:cNvPicPr>
+                  </pic:nvPicPr>
+                  <pic:blipFill>
+                    <a:blip r:embed="rId19"/>
+                    <a:stretch>
+                      <a:fillRect/>
+                    </a:stretch>
+                  </pic:blipFill>
+                  <pic:spPr>
+                    <a:xfrm>
+                      <a:off x="0" y="0"/>
+                      <a:ext cx="5273675" cy="2025015"/>
+                    </a:xfrm>
+                    <a:prstGeom prst="rect">
+                      <a:avLst/>
+                    </a:prstGeom>
+                    <a:noFill/>
+                    <a:ln>
+                      <a:noFill/>
+                    </a:ln>
+                  </pic:spPr>
+                </pic:pic>
+              </a:graphicData>
+            </a:graphic>
+          </wp:inline>
+        </w:drawing>
+      </w:r>
+    </w:p>
+    <w:p/>
+    <w:p>
+      <w:pPr>
+        <w:pStyle w:val="3"/>
+        <w:bidi w:val="0"/>
+        <w:rPr>
+          <w:rFonts w:hint="default"/>
+          <w:lang w:val="en-US"/>
+        </w:rPr>
+      </w:pPr>
+      <w:r>
+        <w:rPr>
+          <w:rFonts w:hint="default"/>
+          <w:lang w:val="en-US"/>
+        </w:rPr>
+        <w:t>Cài đặt điện trở xả ngoài</w:t>
+      </w:r>
       <w:bookmarkStart w:id="1" w:name="_GoBack"/>
       <w:bookmarkEnd w:id="1"/>
+    </w:p>
+    <w:p>
+      <w:pPr>
+        <w:rPr>
+          <w:rFonts w:hint="default"/>
+          <w:lang w:val="en-US"/>
+        </w:rPr>
+      </w:pPr>
+      <w:r>
+        <w:drawing>
+          <wp:inline distT="0" distB="0" distL="114300" distR="114300">
+            <wp:extent cx="5270500" cy="3441065"/>
+            <wp:effectExtent l="0" t="0" r="0" b="635"/>
+            <wp:docPr id="15" name="Picture 10"/>
+            <wp:cNvGraphicFramePr>
+              <a:graphicFrameLocks xmlns:a="http://schemas.openxmlformats.org/drawingml/2006/main" noChangeAspect="1"/>
+            </wp:cNvGraphicFramePr>
+            <a:graphic xmlns:a="http://schemas.openxmlformats.org/drawingml/2006/main">
+              <a:graphicData uri="http://schemas.openxmlformats.org/drawingml/2006/picture">
+                <pic:pic xmlns:pic="http://schemas.openxmlformats.org/drawingml/2006/picture">
+                  <pic:nvPicPr>
+                    <pic:cNvPr id="15" name="Picture 10"/>
+                    <pic:cNvPicPr>
+                      <a:picLocks noChangeAspect="1"/>
+                    </pic:cNvPicPr>
+                  </pic:nvPicPr>
+                  <pic:blipFill>
+                    <a:blip r:embed="rId20"/>
+                    <a:stretch>
+                      <a:fillRect/>
+                    </a:stretch>
+                  </pic:blipFill>
+                  <pic:spPr>
+                    <a:xfrm>
+                      <a:off x="0" y="0"/>
+                      <a:ext cx="5270500" cy="3441065"/>
+                    </a:xfrm>
+                    <a:prstGeom prst="rect">
+                      <a:avLst/>
+                    </a:prstGeom>
+                    <a:noFill/>
+                    <a:ln>
+                      <a:noFill/>
+                    </a:ln>
+                  </pic:spPr>
+                </pic:pic>
+              </a:graphicData>
+            </a:graphic>
+          </wp:inline>
+        </w:drawing>
+      </w:r>
     </w:p>
     <w:sectPr>
       <w:pgSz w:w="11906" w:h="16838"/>

</xml_diff>